<commit_message>
All enemies die when shot, music added
</commit_message>
<xml_diff>
--- a/Assets/Reference Doc.docx
+++ b/Assets/Reference Doc.docx
@@ -187,11 +187,156 @@
       <w:r>
         <w:t xml:space="preserve">BlackMetal.jpg – From </w:t>
       </w:r>
-      <w:r>
-        <w:t>http://wallpoper.com/images/00/24/09/44/metal-textures_00240944.jpg</w:t>
+      <w:hyperlink r:id="rId7" w:history="1">
+        <w:r>
+          <w:rPr>
+            <w:rStyle w:val="Hyperlink"/>
+          </w:rPr>
+          <w:t>http://wallpoper.com/images/00/24/09/44/metal-textures_00240944.jpg</w:t>
+        </w:r>
+      </w:hyperlink>
+    </w:p>
+    <w:p>
+      <w:pPr>
+        <w:pStyle w:val="ListParagraph"/>
+        <w:numPr>
+          <w:ilvl w:val="0"/>
+          <w:numId w:val="1"/>
+        </w:numPr>
+      </w:pPr>
+      <w:r>
+        <w:t xml:space="preserve">Asteroid models – From </w:t>
+      </w:r>
+      <w:hyperlink r:id="rId8" w:history="1">
+        <w:r>
+          <w:rPr>
+            <w:rStyle w:val="Hyperlink"/>
+          </w:rPr>
+          <w:t>https://www.turbosquid.com/FullPreview/Index.cfm/ID/1051001</w:t>
+        </w:r>
+      </w:hyperlink>
+    </w:p>
+    <w:p>
+      <w:pPr>
+        <w:pStyle w:val="ListParagraph"/>
+        <w:numPr>
+          <w:ilvl w:val="0"/>
+          <w:numId w:val="1"/>
+        </w:numPr>
+      </w:pPr>
+      <w:r>
+        <w:t xml:space="preserve">Asteroid textures – From </w:t>
+      </w:r>
+      <w:hyperlink r:id="rId9" w:history="1">
+        <w:r>
+          <w:rPr>
+            <w:rStyle w:val="Hyperlink"/>
+          </w:rPr>
+          <w:t>http://www.hedfiles.net/Ast_Rock_01.png</w:t>
+        </w:r>
+      </w:hyperlink>
+    </w:p>
+    <w:p>
+      <w:pPr>
+        <w:pStyle w:val="ListParagraph"/>
+        <w:numPr>
+          <w:ilvl w:val="0"/>
+          <w:numId w:val="1"/>
+        </w:numPr>
+      </w:pPr>
+      <w:r>
+        <w:t>Grate.png</w:t>
+      </w:r>
+      <w:r>
+        <w:t xml:space="preserve"> – From </w:t>
+      </w:r>
+      <w:hyperlink r:id="rId10" w:history="1">
+        <w:r>
+          <w:rPr>
+            <w:rStyle w:val="Hyperlink"/>
+          </w:rPr>
+          <w:t>http://www.vibrantmetaltech.com/img/e%202.png</w:t>
+        </w:r>
+      </w:hyperlink>
+    </w:p>
+    <w:p>
+      <w:pPr>
+        <w:pStyle w:val="ListParagraph"/>
+        <w:numPr>
+          <w:ilvl w:val="0"/>
+          <w:numId w:val="1"/>
+        </w:numPr>
+      </w:pPr>
+      <w:r>
+        <w:t xml:space="preserve">Beam texture –Edit of </w:t>
+      </w:r>
+      <w:hyperlink r:id="rId11" w:history="1">
+        <w:r>
+          <w:rPr>
+            <w:rStyle w:val="Hyperlink"/>
+          </w:rPr>
+          <w:t>http://vortex-x.deviantart.com/art/Metal-Beam-118995632</w:t>
+        </w:r>
+      </w:hyperlink>
+    </w:p>
+    <w:p>
+      <w:pPr>
+        <w:pStyle w:val="ListParagraph"/>
+        <w:numPr>
+          <w:ilvl w:val="0"/>
+          <w:numId w:val="1"/>
+        </w:numPr>
+      </w:pPr>
+      <w:r>
+        <w:t xml:space="preserve">Lvl1 BGM – </w:t>
+      </w:r>
+      <w:proofErr w:type="spellStart"/>
+      <w:r>
+        <w:t>Technoir</w:t>
+      </w:r>
+      <w:proofErr w:type="spellEnd"/>
+      <w:r>
+        <w:t xml:space="preserve">, by </w:t>
+      </w:r>
+      <w:proofErr w:type="spellStart"/>
+      <w:r>
+        <w:t>Perturbator</w:t>
+      </w:r>
+      <w:proofErr w:type="spellEnd"/>
+    </w:p>
+    <w:p>
+      <w:pPr>
+        <w:pStyle w:val="ListParagraph"/>
+        <w:numPr>
+          <w:ilvl w:val="0"/>
+          <w:numId w:val="1"/>
+        </w:numPr>
+      </w:pPr>
+      <w:r>
+        <w:t xml:space="preserve">Lvl2 BGM – Humans are Such Easy Prey, by </w:t>
+      </w:r>
+      <w:proofErr w:type="spellStart"/>
+      <w:r>
+        <w:t>Pertubator</w:t>
+      </w:r>
+      <w:proofErr w:type="spellEnd"/>
+    </w:p>
+    <w:p>
+      <w:pPr>
+        <w:pStyle w:val="ListParagraph"/>
+        <w:numPr>
+          <w:ilvl w:val="0"/>
+          <w:numId w:val="1"/>
+        </w:numPr>
+      </w:pPr>
+      <w:r>
+        <w:t>Lvl3 BGM – Turbo killer, by Carpenter Br</w:t>
       </w:r>
       <w:bookmarkStart w:id="0" w:name="_GoBack"/>
       <w:bookmarkEnd w:id="0"/>
+      <w:r>
+        <w:t>ut</w:t>
+      </w:r>
     </w:p>
     <w:sectPr>
       <w:pgSz w:w="12240" w:h="15840"/>

</xml_diff>

<commit_message>
Misc audio added, Other asset tweaks
</commit_message>
<xml_diff>
--- a/Assets/Reference Doc.docx
+++ b/Assets/Reference Doc.docx
@@ -330,13 +330,208 @@
         </w:numPr>
       </w:pPr>
       <w:r>
-        <w:t>Lvl3 BGM – Turbo killer, by Carpenter Br</w:t>
+        <w:t>Lvl3 BGM – Turbo killer, by Carpenter Brut</w:t>
+      </w:r>
+    </w:p>
+    <w:p>
+      <w:pPr>
+        <w:pStyle w:val="ListParagraph"/>
+        <w:numPr>
+          <w:ilvl w:val="0"/>
+          <w:numId w:val="1"/>
+        </w:numPr>
+      </w:pPr>
+      <w:proofErr w:type="spellStart"/>
+      <w:r>
+        <w:t>MuffledExplosion</w:t>
+      </w:r>
+      <w:proofErr w:type="spellEnd"/>
+      <w:r>
+        <w:t xml:space="preserve"> -  </w:t>
+      </w:r>
+      <w:hyperlink r:id="rId12" w:history="1">
+        <w:r>
+          <w:rPr>
+            <w:rStyle w:val="Hyperlink"/>
+          </w:rPr>
+          <w:t>https://freesound.org/people/bareform/sounds/218721/</w:t>
+        </w:r>
+      </w:hyperlink>
+    </w:p>
+    <w:p>
+      <w:pPr>
+        <w:pStyle w:val="ListParagraph"/>
+        <w:numPr>
+          <w:ilvl w:val="0"/>
+          <w:numId w:val="1"/>
+        </w:numPr>
+      </w:pPr>
+      <w:proofErr w:type="spellStart"/>
+      <w:r>
+        <w:t>TankShot</w:t>
+      </w:r>
+      <w:proofErr w:type="spellEnd"/>
+      <w:r>
+        <w:t xml:space="preserve"> - </w:t>
+      </w:r>
+      <w:hyperlink r:id="rId13" w:history="1">
+        <w:r>
+          <w:rPr>
+            <w:rStyle w:val="Hyperlink"/>
+          </w:rPr>
+          <w:t>https://freesound.org/people/Cyberkineticfilms/sounds/127845/</w:t>
+        </w:r>
+      </w:hyperlink>
+    </w:p>
+    <w:p>
+      <w:pPr>
+        <w:pStyle w:val="ListParagraph"/>
+        <w:numPr>
+          <w:ilvl w:val="0"/>
+          <w:numId w:val="1"/>
+        </w:numPr>
+      </w:pPr>
+      <w:r>
+        <w:t xml:space="preserve">Railgun - </w:t>
+      </w:r>
+      <w:hyperlink r:id="rId14" w:history="1">
+        <w:r>
+          <w:rPr>
+            <w:rStyle w:val="Hyperlink"/>
+          </w:rPr>
+          <w:t>https://freesound.org/people/roper1911/sounds/155790/</w:t>
+        </w:r>
+      </w:hyperlink>
+    </w:p>
+    <w:p>
+      <w:pPr>
+        <w:pStyle w:val="ListParagraph"/>
+        <w:numPr>
+          <w:ilvl w:val="0"/>
+          <w:numId w:val="1"/>
+        </w:numPr>
+      </w:pPr>
+      <w:proofErr w:type="spellStart"/>
+      <w:r>
+        <w:t>MissileWoosh</w:t>
+      </w:r>
+      <w:proofErr w:type="spellEnd"/>
+      <w:r>
+        <w:t xml:space="preserve"> - </w:t>
+      </w:r>
+      <w:hyperlink r:id="rId15" w:history="1">
+        <w:r>
+          <w:rPr>
+            <w:rStyle w:val="Hyperlink"/>
+          </w:rPr>
+          <w:t>https://freesound.org/people/Electroviolence/sounds/234555/</w:t>
+        </w:r>
+      </w:hyperlink>
+    </w:p>
+    <w:p>
+      <w:pPr>
+        <w:pStyle w:val="ListParagraph"/>
+        <w:numPr>
+          <w:ilvl w:val="0"/>
+          <w:numId w:val="1"/>
+        </w:numPr>
+      </w:pPr>
+      <w:r>
+        <w:t xml:space="preserve">Bullet1 - </w:t>
+      </w:r>
+      <w:hyperlink r:id="rId16" w:history="1">
+        <w:r>
+          <w:rPr>
+            <w:rStyle w:val="Hyperlink"/>
+          </w:rPr>
+          <w:t>https://freesound.org/people/Isaac200000/sounds/184650/</w:t>
+        </w:r>
+      </w:hyperlink>
+    </w:p>
+    <w:p>
+      <w:pPr>
+        <w:pStyle w:val="ListParagraph"/>
+        <w:numPr>
+          <w:ilvl w:val="0"/>
+          <w:numId w:val="1"/>
+        </w:numPr>
+      </w:pPr>
+      <w:proofErr w:type="spellStart"/>
+      <w:r>
+        <w:t>BigExplosion</w:t>
+      </w:r>
+      <w:proofErr w:type="spellEnd"/>
+      <w:r>
+        <w:t xml:space="preserve"> - </w:t>
+      </w:r>
+      <w:hyperlink r:id="rId17" w:history="1">
+        <w:r>
+          <w:rPr>
+            <w:rStyle w:val="Hyperlink"/>
+          </w:rPr>
+          <w:t>https://freesound.org/people/Quaker540/sounds/245372/</w:t>
+        </w:r>
+      </w:hyperlink>
+    </w:p>
+    <w:p>
+      <w:pPr>
+        <w:pStyle w:val="ListParagraph"/>
+        <w:numPr>
+          <w:ilvl w:val="0"/>
+          <w:numId w:val="1"/>
+        </w:numPr>
+      </w:pPr>
+      <w:r>
+        <w:t xml:space="preserve">Beam - </w:t>
+      </w:r>
+      <w:r>
+        <w:t>https://freesound.org/people/cmusoundd</w:t>
+      </w:r>
+      <w:r>
+        <w:t>esign/sounds/95887/</w:t>
+      </w:r>
+    </w:p>
+    <w:p>
+      <w:pPr>
+        <w:pStyle w:val="ListParagraph"/>
+        <w:numPr>
+          <w:ilvl w:val="0"/>
+          <w:numId w:val="1"/>
+        </w:numPr>
+      </w:pPr>
+      <w:r>
+        <w:t xml:space="preserve">Implosion - </w:t>
+      </w:r>
+      <w:hyperlink r:id="rId18" w:history="1">
+        <w:r>
+          <w:rPr>
+            <w:rStyle w:val="Hyperlink"/>
+          </w:rPr>
+          <w:t>https://freesound.org/people/Klerrp/sounds/121942/</w:t>
+        </w:r>
+      </w:hyperlink>
+    </w:p>
+    <w:p>
+      <w:pPr>
+        <w:pStyle w:val="ListParagraph"/>
+        <w:numPr>
+          <w:ilvl w:val="0"/>
+          <w:numId w:val="1"/>
+        </w:numPr>
+      </w:pPr>
+      <w:proofErr w:type="spellStart"/>
+      <w:r>
+        <w:t>ExplosionDoppler</w:t>
+      </w:r>
+      <w:proofErr w:type="spellEnd"/>
+      <w:r>
+        <w:t xml:space="preserve"> - </w:t>
+      </w:r>
+      <w:r>
+        <w:t>https://freesound.org/people/destro_94/sounds/84521/</w:t>
       </w:r>
       <w:bookmarkStart w:id="0" w:name="_GoBack"/>
       <w:bookmarkEnd w:id="0"/>
-      <w:r>
-        <w:t>ut</w:t>
-      </w:r>
     </w:p>
     <w:sectPr>
       <w:pgSz w:w="12240" w:h="15840"/>

</xml_diff>

<commit_message>
Level Specific Skyboxes added, Lvl2 music
</commit_message>
<xml_diff>
--- a/Assets/Reference Doc.docx
+++ b/Assets/Reference Doc.docx
@@ -361,6 +361,11 @@
           <w:ilvl w:val="0"/>
           <w:numId w:val="1"/>
         </w:numPr>
+        <w:rPr>
+          <w:rStyle w:val="Hyperlink"/>
+          <w:color w:val="auto"/>
+          <w:u w:val="none"/>
+        </w:rPr>
       </w:pPr>
       <w:r>
         <w:rPr>
@@ -370,13 +375,48 @@
         </w:rPr>
         <w:t xml:space="preserve">Grass - </w:t>
       </w:r>
+      <w:hyperlink r:id="rId14" w:history="1">
+        <w:r>
+          <w:rPr>
+            <w:rStyle w:val="Hyperlink"/>
+          </w:rPr>
+          <w:t>http://3.bp.blogspot.com/-9IJjO8rLu1c/TtEK-EUdexI/AAAAAAAAADs/FuyP46v8xvQ/s1600/Grass+01+seamless.jpg</w:t>
+        </w:r>
+      </w:hyperlink>
+    </w:p>
+    <w:p>
+      <w:pPr>
+        <w:pStyle w:val="ListParagraph"/>
+        <w:numPr>
+          <w:ilvl w:val="0"/>
+          <w:numId w:val="1"/>
+        </w:numPr>
+      </w:pPr>
+      <w:proofErr w:type="spellStart"/>
       <w:r>
         <w:rPr>
           <w:rStyle w:val="Hyperlink"/>
           <w:color w:val="auto"/>
           <w:u w:val="none"/>
         </w:rPr>
-        <w:t>http://3.bp.blogspot.com/-9IJjO8rLu1c/TtEK-EUdexI/AAAAAAAAADs/FuyP46v8xvQ/s1600/Grass+01+seamless.jpg</w:t>
+        <w:t>SkyboxPlanets</w:t>
+      </w:r>
+      <w:proofErr w:type="spellEnd"/>
+      <w:r>
+        <w:rPr>
+          <w:rStyle w:val="Hyperlink"/>
+          <w:color w:val="auto"/>
+          <w:u w:val="none"/>
+        </w:rPr>
+        <w:t xml:space="preserve"> - </w:t>
+      </w:r>
+      <w:r>
+        <w:rPr>
+          <w:rStyle w:val="Hyperlink"/>
+          <w:color w:val="auto"/>
+          <w:u w:val="none"/>
+        </w:rPr>
+        <w:t>http://millionthvector.blogspot.com/2014/01/new-free-planet-sprites.html</w:t>
       </w:r>
     </w:p>
     <w:p>
@@ -401,262 +441,265 @@
       <w:proofErr w:type="spellStart"/>
       <w:r>
         <w:t>Perturbator</w:t>
-      </w:r>
-      <w:proofErr w:type="spellEnd"/>
-    </w:p>
-    <w:p>
-      <w:pPr>
-        <w:pStyle w:val="ListParagraph"/>
-        <w:numPr>
-          <w:ilvl w:val="0"/>
-          <w:numId w:val="1"/>
-        </w:numPr>
-      </w:pPr>
-      <w:r>
-        <w:t xml:space="preserve">Lvl2 BGM – Humans are Such Easy Prey, by </w:t>
-      </w:r>
-      <w:proofErr w:type="spellStart"/>
-      <w:r>
-        <w:t>Pertubator</w:t>
-      </w:r>
-      <w:proofErr w:type="spellEnd"/>
-    </w:p>
-    <w:p>
-      <w:pPr>
-        <w:pStyle w:val="ListParagraph"/>
-        <w:numPr>
-          <w:ilvl w:val="0"/>
-          <w:numId w:val="1"/>
-        </w:numPr>
-      </w:pPr>
-      <w:r>
-        <w:t>Lvl3 BGM – Turbo killer, by Carpenter Brut</w:t>
-      </w:r>
-    </w:p>
-    <w:p>
-      <w:pPr>
-        <w:pStyle w:val="ListParagraph"/>
-        <w:numPr>
-          <w:ilvl w:val="0"/>
-          <w:numId w:val="1"/>
-        </w:numPr>
-      </w:pPr>
-      <w:proofErr w:type="spellStart"/>
-      <w:r>
-        <w:t>MuffledExplosion</w:t>
-      </w:r>
-      <w:proofErr w:type="spellEnd"/>
-      <w:r>
-        <w:t xml:space="preserve"> -  </w:t>
-      </w:r>
-      <w:hyperlink r:id="rId14" w:history="1">
-        <w:r>
-          <w:rPr>
-            <w:rStyle w:val="Hyperlink"/>
-          </w:rPr>
-          <w:t>https://freesound.org/people/bareform/sounds/218721/</w:t>
-        </w:r>
-      </w:hyperlink>
-    </w:p>
-    <w:p>
-      <w:pPr>
-        <w:pStyle w:val="ListParagraph"/>
-        <w:numPr>
-          <w:ilvl w:val="0"/>
-          <w:numId w:val="1"/>
-        </w:numPr>
-      </w:pPr>
-      <w:proofErr w:type="spellStart"/>
-      <w:r>
-        <w:t>TankShot</w:t>
-      </w:r>
-      <w:proofErr w:type="spellEnd"/>
-      <w:r>
-        <w:t xml:space="preserve"> - </w:t>
-      </w:r>
-      <w:hyperlink r:id="rId15" w:history="1">
-        <w:r>
-          <w:rPr>
-            <w:rStyle w:val="Hyperlink"/>
-          </w:rPr>
-          <w:t>https://freesound.org/people/Cyberkineticfilms/sounds/127845/</w:t>
-        </w:r>
-      </w:hyperlink>
-    </w:p>
-    <w:p>
-      <w:pPr>
-        <w:pStyle w:val="ListParagraph"/>
-        <w:numPr>
-          <w:ilvl w:val="0"/>
-          <w:numId w:val="1"/>
-        </w:numPr>
-      </w:pPr>
-      <w:r>
-        <w:t xml:space="preserve">Railgun - </w:t>
-      </w:r>
-      <w:hyperlink r:id="rId16" w:history="1">
-        <w:r>
-          <w:rPr>
-            <w:rStyle w:val="Hyperlink"/>
-          </w:rPr>
-          <w:t>https://freesound.org/people/roper1911/sounds/155790/</w:t>
-        </w:r>
-      </w:hyperlink>
-    </w:p>
-    <w:p>
-      <w:pPr>
-        <w:pStyle w:val="ListParagraph"/>
-        <w:numPr>
-          <w:ilvl w:val="0"/>
-          <w:numId w:val="1"/>
-        </w:numPr>
-      </w:pPr>
-      <w:proofErr w:type="spellStart"/>
-      <w:r>
-        <w:t>MissileWoosh</w:t>
-      </w:r>
-      <w:proofErr w:type="spellEnd"/>
-      <w:r>
-        <w:t xml:space="preserve"> - </w:t>
-      </w:r>
-      <w:hyperlink r:id="rId17" w:history="1">
-        <w:r>
-          <w:rPr>
-            <w:rStyle w:val="Hyperlink"/>
-          </w:rPr>
-          <w:t>https://freesound.org/people/Electroviolence/sounds/234555/</w:t>
-        </w:r>
-      </w:hyperlink>
-    </w:p>
-    <w:p>
-      <w:pPr>
-        <w:pStyle w:val="ListParagraph"/>
-        <w:numPr>
-          <w:ilvl w:val="0"/>
-          <w:numId w:val="1"/>
-        </w:numPr>
-      </w:pPr>
-      <w:r>
-        <w:t xml:space="preserve">Bullet1 - </w:t>
-      </w:r>
-      <w:hyperlink r:id="rId18" w:history="1">
-        <w:r>
-          <w:rPr>
-            <w:rStyle w:val="Hyperlink"/>
-          </w:rPr>
-          <w:t>https://freesound.org/people/Isaac200000/sounds/184650/</w:t>
-        </w:r>
-      </w:hyperlink>
-    </w:p>
-    <w:p>
-      <w:pPr>
-        <w:pStyle w:val="ListParagraph"/>
-        <w:numPr>
-          <w:ilvl w:val="0"/>
-          <w:numId w:val="1"/>
-        </w:numPr>
-      </w:pPr>
-      <w:proofErr w:type="spellStart"/>
-      <w:r>
-        <w:t>BigExplosion</w:t>
-      </w:r>
-      <w:proofErr w:type="spellEnd"/>
-      <w:r>
-        <w:t xml:space="preserve"> - </w:t>
-      </w:r>
-      <w:hyperlink r:id="rId19" w:history="1">
-        <w:r>
-          <w:rPr>
-            <w:rStyle w:val="Hyperlink"/>
-          </w:rPr>
-          <w:t>https://freesound.org/people/Quaker540/sounds/245372/</w:t>
-        </w:r>
-      </w:hyperlink>
-    </w:p>
-    <w:p>
-      <w:pPr>
-        <w:pStyle w:val="ListParagraph"/>
-        <w:numPr>
-          <w:ilvl w:val="0"/>
-          <w:numId w:val="1"/>
-        </w:numPr>
-      </w:pPr>
-      <w:r>
-        <w:t xml:space="preserve">Beam - </w:t>
-      </w:r>
-      <w:r>
-        <w:t>https://freesound.org/people/cmusoundd</w:t>
-      </w:r>
-      <w:r>
-        <w:t>esign/sounds/95887/</w:t>
-      </w:r>
-    </w:p>
-    <w:p>
-      <w:pPr>
-        <w:pStyle w:val="ListParagraph"/>
-        <w:numPr>
-          <w:ilvl w:val="0"/>
-          <w:numId w:val="1"/>
-        </w:numPr>
-      </w:pPr>
-      <w:r>
-        <w:t xml:space="preserve">Implosion - </w:t>
-      </w:r>
-      <w:hyperlink r:id="rId20" w:history="1">
-        <w:r>
-          <w:rPr>
-            <w:rStyle w:val="Hyperlink"/>
-          </w:rPr>
-          <w:t>https://freesound.org/people/Klerrp/sounds/121942/</w:t>
-        </w:r>
-      </w:hyperlink>
-    </w:p>
-    <w:p>
-      <w:pPr>
-        <w:pStyle w:val="ListParagraph"/>
-        <w:numPr>
-          <w:ilvl w:val="0"/>
-          <w:numId w:val="1"/>
-        </w:numPr>
-      </w:pPr>
-      <w:proofErr w:type="spellStart"/>
-      <w:r>
-        <w:t>ExplosionDoppler</w:t>
-      </w:r>
-      <w:proofErr w:type="spellEnd"/>
-      <w:r>
-        <w:t xml:space="preserve"> - </w:t>
-      </w:r>
-      <w:hyperlink r:id="rId21" w:history="1">
-        <w:r>
-          <w:rPr>
-            <w:rStyle w:val="Hyperlink"/>
-          </w:rPr>
-          <w:t>https://freesound.org/people/destro_94/sounds/84521/</w:t>
-        </w:r>
-      </w:hyperlink>
-    </w:p>
-    <w:p>
-      <w:pPr>
-        <w:pStyle w:val="ListParagraph"/>
-        <w:numPr>
-          <w:ilvl w:val="0"/>
-          <w:numId w:val="1"/>
-        </w:numPr>
-      </w:pPr>
-      <w:proofErr w:type="spellStart"/>
-      <w:r>
-        <w:t>LaserShot</w:t>
-      </w:r>
-      <w:proofErr w:type="spellEnd"/>
-      <w:r>
-        <w:t xml:space="preserve"> - </w:t>
-      </w:r>
-      <w:r>
-        <w:t>http://freesound.org/people/nsstudios/sounds/344276/</w:t>
       </w:r>
       <w:bookmarkStart w:id="0" w:name="_GoBack"/>
       <w:bookmarkEnd w:id="0"/>
+      <w:proofErr w:type="spellEnd"/>
+    </w:p>
+    <w:p>
+      <w:pPr>
+        <w:pStyle w:val="ListParagraph"/>
+        <w:numPr>
+          <w:ilvl w:val="0"/>
+          <w:numId w:val="1"/>
+        </w:numPr>
+      </w:pPr>
+      <w:r>
+        <w:t xml:space="preserve">Lvl2 BGM – </w:t>
+      </w:r>
+      <w:r>
+        <w:t xml:space="preserve">Androids are not Perfect, by </w:t>
+      </w:r>
+      <w:proofErr w:type="spellStart"/>
+      <w:r>
+        <w:t>Perturbator</w:t>
+      </w:r>
+      <w:proofErr w:type="spellEnd"/>
+    </w:p>
+    <w:p>
+      <w:pPr>
+        <w:pStyle w:val="ListParagraph"/>
+        <w:numPr>
+          <w:ilvl w:val="0"/>
+          <w:numId w:val="1"/>
+        </w:numPr>
+      </w:pPr>
+      <w:r>
+        <w:t>Lvl3 BGM – Turbo killer, by Carpenter Brut</w:t>
+      </w:r>
+    </w:p>
+    <w:p>
+      <w:pPr>
+        <w:pStyle w:val="ListParagraph"/>
+        <w:numPr>
+          <w:ilvl w:val="0"/>
+          <w:numId w:val="1"/>
+        </w:numPr>
+      </w:pPr>
+      <w:proofErr w:type="spellStart"/>
+      <w:r>
+        <w:t>MuffledExplosion</w:t>
+      </w:r>
+      <w:proofErr w:type="spellEnd"/>
+      <w:r>
+        <w:t xml:space="preserve"> -  </w:t>
+      </w:r>
+      <w:hyperlink r:id="rId15" w:history="1">
+        <w:r>
+          <w:rPr>
+            <w:rStyle w:val="Hyperlink"/>
+          </w:rPr>
+          <w:t>https://freesound.org/people/bareform/sounds/218721/</w:t>
+        </w:r>
+      </w:hyperlink>
+    </w:p>
+    <w:p>
+      <w:pPr>
+        <w:pStyle w:val="ListParagraph"/>
+        <w:numPr>
+          <w:ilvl w:val="0"/>
+          <w:numId w:val="1"/>
+        </w:numPr>
+      </w:pPr>
+      <w:proofErr w:type="spellStart"/>
+      <w:r>
+        <w:t>TankShot</w:t>
+      </w:r>
+      <w:proofErr w:type="spellEnd"/>
+      <w:r>
+        <w:t xml:space="preserve"> - </w:t>
+      </w:r>
+      <w:hyperlink r:id="rId16" w:history="1">
+        <w:r>
+          <w:rPr>
+            <w:rStyle w:val="Hyperlink"/>
+          </w:rPr>
+          <w:t>https://freesound.org/people/Cyberkineticfilms/sounds/127845/</w:t>
+        </w:r>
+      </w:hyperlink>
+    </w:p>
+    <w:p>
+      <w:pPr>
+        <w:pStyle w:val="ListParagraph"/>
+        <w:numPr>
+          <w:ilvl w:val="0"/>
+          <w:numId w:val="1"/>
+        </w:numPr>
+      </w:pPr>
+      <w:r>
+        <w:t xml:space="preserve">Railgun - </w:t>
+      </w:r>
+      <w:hyperlink r:id="rId17" w:history="1">
+        <w:r>
+          <w:rPr>
+            <w:rStyle w:val="Hyperlink"/>
+          </w:rPr>
+          <w:t>https://freesound.org/people/roper1911/sounds/155790/</w:t>
+        </w:r>
+      </w:hyperlink>
+    </w:p>
+    <w:p>
+      <w:pPr>
+        <w:pStyle w:val="ListParagraph"/>
+        <w:numPr>
+          <w:ilvl w:val="0"/>
+          <w:numId w:val="1"/>
+        </w:numPr>
+      </w:pPr>
+      <w:proofErr w:type="spellStart"/>
+      <w:r>
+        <w:t>MissileWoosh</w:t>
+      </w:r>
+      <w:proofErr w:type="spellEnd"/>
+      <w:r>
+        <w:t xml:space="preserve"> - </w:t>
+      </w:r>
+      <w:hyperlink r:id="rId18" w:history="1">
+        <w:r>
+          <w:rPr>
+            <w:rStyle w:val="Hyperlink"/>
+          </w:rPr>
+          <w:t>https://freesound.org/people/Electroviolence/sounds/234555/</w:t>
+        </w:r>
+      </w:hyperlink>
+    </w:p>
+    <w:p>
+      <w:pPr>
+        <w:pStyle w:val="ListParagraph"/>
+        <w:numPr>
+          <w:ilvl w:val="0"/>
+          <w:numId w:val="1"/>
+        </w:numPr>
+      </w:pPr>
+      <w:r>
+        <w:t xml:space="preserve">Bullet1 - </w:t>
+      </w:r>
+      <w:hyperlink r:id="rId19" w:history="1">
+        <w:r>
+          <w:rPr>
+            <w:rStyle w:val="Hyperlink"/>
+          </w:rPr>
+          <w:t>https://freesound.org/people/Isaac200000/sounds/184650/</w:t>
+        </w:r>
+      </w:hyperlink>
+    </w:p>
+    <w:p>
+      <w:pPr>
+        <w:pStyle w:val="ListParagraph"/>
+        <w:numPr>
+          <w:ilvl w:val="0"/>
+          <w:numId w:val="1"/>
+        </w:numPr>
+      </w:pPr>
+      <w:proofErr w:type="spellStart"/>
+      <w:r>
+        <w:t>BigExplosion</w:t>
+      </w:r>
+      <w:proofErr w:type="spellEnd"/>
+      <w:r>
+        <w:t xml:space="preserve"> - </w:t>
+      </w:r>
+      <w:hyperlink r:id="rId20" w:history="1">
+        <w:r>
+          <w:rPr>
+            <w:rStyle w:val="Hyperlink"/>
+          </w:rPr>
+          <w:t>https://freesound.org/people/Quaker540/sounds/245372/</w:t>
+        </w:r>
+      </w:hyperlink>
+    </w:p>
+    <w:p>
+      <w:pPr>
+        <w:pStyle w:val="ListParagraph"/>
+        <w:numPr>
+          <w:ilvl w:val="0"/>
+          <w:numId w:val="1"/>
+        </w:numPr>
+      </w:pPr>
+      <w:r>
+        <w:t xml:space="preserve">Beam - </w:t>
+      </w:r>
+      <w:r>
+        <w:t>https://freesound.org/people/cmusoundd</w:t>
+      </w:r>
+      <w:r>
+        <w:t>esign/sounds/95887/</w:t>
+      </w:r>
+    </w:p>
+    <w:p>
+      <w:pPr>
+        <w:pStyle w:val="ListParagraph"/>
+        <w:numPr>
+          <w:ilvl w:val="0"/>
+          <w:numId w:val="1"/>
+        </w:numPr>
+      </w:pPr>
+      <w:r>
+        <w:t xml:space="preserve">Implosion - </w:t>
+      </w:r>
+      <w:hyperlink r:id="rId21" w:history="1">
+        <w:r>
+          <w:rPr>
+            <w:rStyle w:val="Hyperlink"/>
+          </w:rPr>
+          <w:t>https://freesound.org/people/Klerrp/sounds/121942/</w:t>
+        </w:r>
+      </w:hyperlink>
+    </w:p>
+    <w:p>
+      <w:pPr>
+        <w:pStyle w:val="ListParagraph"/>
+        <w:numPr>
+          <w:ilvl w:val="0"/>
+          <w:numId w:val="1"/>
+        </w:numPr>
+      </w:pPr>
+      <w:proofErr w:type="spellStart"/>
+      <w:r>
+        <w:t>ExplosionDoppler</w:t>
+      </w:r>
+      <w:proofErr w:type="spellEnd"/>
+      <w:r>
+        <w:t xml:space="preserve"> - </w:t>
+      </w:r>
+      <w:hyperlink r:id="rId22" w:history="1">
+        <w:r>
+          <w:rPr>
+            <w:rStyle w:val="Hyperlink"/>
+          </w:rPr>
+          <w:t>https://freesound.org/people/destro_94/sounds/84521/</w:t>
+        </w:r>
+      </w:hyperlink>
+    </w:p>
+    <w:p>
+      <w:pPr>
+        <w:pStyle w:val="ListParagraph"/>
+        <w:numPr>
+          <w:ilvl w:val="0"/>
+          <w:numId w:val="1"/>
+        </w:numPr>
+      </w:pPr>
+      <w:proofErr w:type="spellStart"/>
+      <w:r>
+        <w:t>LaserShot</w:t>
+      </w:r>
+      <w:proofErr w:type="spellEnd"/>
+      <w:r>
+        <w:t xml:space="preserve"> - </w:t>
+      </w:r>
+      <w:r>
+        <w:t>http://freesound.org/people/nsstudios/sounds/344276/</w:t>
+      </w:r>
     </w:p>
     <w:sectPr>
       <w:pgSz w:w="12240" w:h="15840"/>

</xml_diff>

<commit_message>
-Added dialogue to scene 1
</commit_message>
<xml_diff>
--- a/Assets/Reference Doc.docx
+++ b/Assets/Reference Doc.docx
@@ -46,11 +46,9 @@
       <w:r>
         <w:t xml:space="preserve"> – By: </w:t>
       </w:r>
-      <w:proofErr w:type="spellStart"/>
       <w:r>
         <w:t>aqaraza</w:t>
       </w:r>
-      <w:proofErr w:type="spellEnd"/>
       <w:r>
         <w:t xml:space="preserve"> on OpenGameArt.org</w:t>
       </w:r>
@@ -69,11 +67,9 @@
       <w:r>
         <w:t xml:space="preserve"> – By: </w:t>
       </w:r>
-      <w:proofErr w:type="spellStart"/>
       <w:r>
         <w:t>aqaraza</w:t>
       </w:r>
-      <w:proofErr w:type="spellEnd"/>
       <w:r>
         <w:t xml:space="preserve"> on OpenGameArt.org</w:t>
       </w:r>
@@ -92,11 +88,9 @@
       <w:r>
         <w:t xml:space="preserve"> – By: </w:t>
       </w:r>
-      <w:proofErr w:type="spellStart"/>
       <w:r>
         <w:t>aqaraza</w:t>
       </w:r>
-      <w:proofErr w:type="spellEnd"/>
       <w:r>
         <w:t xml:space="preserve"> on OpenGameArt.org</w:t>
       </w:r>
@@ -115,11 +109,9 @@
       <w:r>
         <w:t xml:space="preserve"> – By: </w:t>
       </w:r>
-      <w:proofErr w:type="spellStart"/>
       <w:r>
         <w:t>aqaraza</w:t>
       </w:r>
-      <w:proofErr w:type="spellEnd"/>
       <w:r>
         <w:t xml:space="preserve"> on OpenGameArt.org</w:t>
       </w:r>
@@ -297,23 +289,13 @@
           <w:u w:val="none"/>
         </w:rPr>
       </w:pPr>
-      <w:proofErr w:type="spellStart"/>
       <w:r>
         <w:rPr>
           <w:rStyle w:val="Hyperlink"/>
           <w:color w:val="auto"/>
           <w:u w:val="none"/>
         </w:rPr>
-        <w:t>Black_crumble</w:t>
-      </w:r>
-      <w:proofErr w:type="spellEnd"/>
-      <w:r>
-        <w:rPr>
-          <w:rStyle w:val="Hyperlink"/>
-          <w:color w:val="auto"/>
-          <w:u w:val="none"/>
-        </w:rPr>
-        <w:t xml:space="preserve"> - </w:t>
+        <w:t xml:space="preserve">Black_crumble - </w:t>
       </w:r>
       <w:hyperlink r:id="rId12" w:history="1">
         <w:r>
@@ -392,23 +374,13 @@
           <w:numId w:val="1"/>
         </w:numPr>
       </w:pPr>
-      <w:proofErr w:type="spellStart"/>
       <w:r>
         <w:rPr>
           <w:rStyle w:val="Hyperlink"/>
           <w:color w:val="auto"/>
           <w:u w:val="none"/>
         </w:rPr>
-        <w:t>SkyboxPlanets</w:t>
-      </w:r>
-      <w:proofErr w:type="spellEnd"/>
-      <w:r>
-        <w:rPr>
-          <w:rStyle w:val="Hyperlink"/>
-          <w:color w:val="auto"/>
-          <w:u w:val="none"/>
-        </w:rPr>
-        <w:t xml:space="preserve"> - </w:t>
+        <w:t xml:space="preserve">SkyboxPlanets - </w:t>
       </w:r>
       <w:r>
         <w:rPr>
@@ -428,278 +400,284 @@
         </w:numPr>
       </w:pPr>
       <w:r>
-        <w:t xml:space="preserve">Lvl1 BGM – </w:t>
-      </w:r>
-      <w:proofErr w:type="spellStart"/>
-      <w:r>
-        <w:t>Technoir</w:t>
-      </w:r>
-      <w:proofErr w:type="spellEnd"/>
-      <w:r>
-        <w:t xml:space="preserve">, by </w:t>
-      </w:r>
-      <w:proofErr w:type="spellStart"/>
-      <w:r>
-        <w:t>Perturbator</w:t>
-      </w:r>
+        <w:t>Lvl1 BGM – Technoir, by Perturbator</w:t>
+      </w:r>
+    </w:p>
+    <w:p>
+      <w:pPr>
+        <w:pStyle w:val="ListParagraph"/>
+        <w:numPr>
+          <w:ilvl w:val="0"/>
+          <w:numId w:val="1"/>
+        </w:numPr>
+      </w:pPr>
+      <w:r>
+        <w:t xml:space="preserve">Lvl2 BGM – </w:t>
+      </w:r>
+      <w:r>
+        <w:t>Androids are not Perfect, by Perturbator</w:t>
+      </w:r>
+    </w:p>
+    <w:p>
+      <w:pPr>
+        <w:pStyle w:val="ListParagraph"/>
+        <w:numPr>
+          <w:ilvl w:val="0"/>
+          <w:numId w:val="1"/>
+        </w:numPr>
+      </w:pPr>
+      <w:r>
+        <w:t>Lvl3 BGM – Turbo killer, by Carpenter Brut</w:t>
+      </w:r>
+    </w:p>
+    <w:p>
+      <w:pPr>
+        <w:pStyle w:val="ListParagraph"/>
+        <w:numPr>
+          <w:ilvl w:val="0"/>
+          <w:numId w:val="1"/>
+        </w:numPr>
+      </w:pPr>
+      <w:r>
+        <w:t xml:space="preserve">MuffledExplosion -  </w:t>
+      </w:r>
+      <w:hyperlink r:id="rId15" w:history="1">
+        <w:r>
+          <w:rPr>
+            <w:rStyle w:val="Hyperlink"/>
+          </w:rPr>
+          <w:t>https://freesound.org/people/bareform/sounds/218721/</w:t>
+        </w:r>
+      </w:hyperlink>
+    </w:p>
+    <w:p>
+      <w:pPr>
+        <w:pStyle w:val="ListParagraph"/>
+        <w:numPr>
+          <w:ilvl w:val="0"/>
+          <w:numId w:val="1"/>
+        </w:numPr>
+      </w:pPr>
+      <w:r>
+        <w:t xml:space="preserve">TankShot - </w:t>
+      </w:r>
+      <w:hyperlink r:id="rId16" w:history="1">
+        <w:r>
+          <w:rPr>
+            <w:rStyle w:val="Hyperlink"/>
+          </w:rPr>
+          <w:t>https://freesound.org/people/Cyberkineticfilms/sounds/127845/</w:t>
+        </w:r>
+      </w:hyperlink>
+    </w:p>
+    <w:p>
+      <w:pPr>
+        <w:pStyle w:val="ListParagraph"/>
+        <w:numPr>
+          <w:ilvl w:val="0"/>
+          <w:numId w:val="1"/>
+        </w:numPr>
+      </w:pPr>
+      <w:r>
+        <w:t xml:space="preserve">Railgun - </w:t>
+      </w:r>
+      <w:hyperlink r:id="rId17" w:history="1">
+        <w:r>
+          <w:rPr>
+            <w:rStyle w:val="Hyperlink"/>
+          </w:rPr>
+          <w:t>https://freesound.org/people/roper1911/sounds/155790/</w:t>
+        </w:r>
+      </w:hyperlink>
+    </w:p>
+    <w:p>
+      <w:pPr>
+        <w:pStyle w:val="ListParagraph"/>
+        <w:numPr>
+          <w:ilvl w:val="0"/>
+          <w:numId w:val="1"/>
+        </w:numPr>
+      </w:pPr>
+      <w:r>
+        <w:t xml:space="preserve">MissileWoosh - </w:t>
+      </w:r>
+      <w:hyperlink r:id="rId18" w:history="1">
+        <w:r>
+          <w:rPr>
+            <w:rStyle w:val="Hyperlink"/>
+          </w:rPr>
+          <w:t>https://freesound.org/people/Electroviolence/sounds/234555/</w:t>
+        </w:r>
+      </w:hyperlink>
+    </w:p>
+    <w:p>
+      <w:pPr>
+        <w:pStyle w:val="ListParagraph"/>
+        <w:numPr>
+          <w:ilvl w:val="0"/>
+          <w:numId w:val="1"/>
+        </w:numPr>
+      </w:pPr>
+      <w:r>
+        <w:t xml:space="preserve">Bullet1 - </w:t>
+      </w:r>
+      <w:hyperlink r:id="rId19" w:history="1">
+        <w:r>
+          <w:rPr>
+            <w:rStyle w:val="Hyperlink"/>
+          </w:rPr>
+          <w:t>https://freesound.org/people/Isaac200000/sounds/184650/</w:t>
+        </w:r>
+      </w:hyperlink>
+    </w:p>
+    <w:p>
+      <w:pPr>
+        <w:pStyle w:val="ListParagraph"/>
+        <w:numPr>
+          <w:ilvl w:val="0"/>
+          <w:numId w:val="1"/>
+        </w:numPr>
+      </w:pPr>
+      <w:r>
+        <w:t xml:space="preserve">BigExplosion - </w:t>
+      </w:r>
+      <w:hyperlink r:id="rId20" w:history="1">
+        <w:r>
+          <w:rPr>
+            <w:rStyle w:val="Hyperlink"/>
+          </w:rPr>
+          <w:t>https://freesound.org/people/Quaker540/sounds/245372/</w:t>
+        </w:r>
+      </w:hyperlink>
+    </w:p>
+    <w:p>
+      <w:pPr>
+        <w:pStyle w:val="ListParagraph"/>
+        <w:numPr>
+          <w:ilvl w:val="0"/>
+          <w:numId w:val="1"/>
+        </w:numPr>
+      </w:pPr>
+      <w:r>
+        <w:t xml:space="preserve">Beam - </w:t>
+      </w:r>
+      <w:r>
+        <w:t>https://freesound.org/people/cmusoundd</w:t>
+      </w:r>
+      <w:r>
+        <w:t>esign/sounds/95887/</w:t>
+      </w:r>
+    </w:p>
+    <w:p>
+      <w:pPr>
+        <w:pStyle w:val="ListParagraph"/>
+        <w:numPr>
+          <w:ilvl w:val="0"/>
+          <w:numId w:val="1"/>
+        </w:numPr>
+      </w:pPr>
+      <w:r>
+        <w:t xml:space="preserve">Implosion - </w:t>
+      </w:r>
+      <w:hyperlink r:id="rId21" w:history="1">
+        <w:r>
+          <w:rPr>
+            <w:rStyle w:val="Hyperlink"/>
+          </w:rPr>
+          <w:t>https://freesound.org/people/Klerrp/sounds/121942/</w:t>
+        </w:r>
+      </w:hyperlink>
+    </w:p>
+    <w:p>
+      <w:pPr>
+        <w:pStyle w:val="ListParagraph"/>
+        <w:numPr>
+          <w:ilvl w:val="0"/>
+          <w:numId w:val="1"/>
+        </w:numPr>
+      </w:pPr>
+      <w:r>
+        <w:t xml:space="preserve">ExplosionDoppler - </w:t>
+      </w:r>
+      <w:hyperlink r:id="rId22" w:history="1">
+        <w:r>
+          <w:rPr>
+            <w:rStyle w:val="Hyperlink"/>
+          </w:rPr>
+          <w:t>https://freesound.org/people/destro_94/sounds/84521/</w:t>
+        </w:r>
+      </w:hyperlink>
+    </w:p>
+    <w:p>
+      <w:pPr>
+        <w:pStyle w:val="ListParagraph"/>
+        <w:numPr>
+          <w:ilvl w:val="0"/>
+          <w:numId w:val="1"/>
+        </w:numPr>
+      </w:pPr>
+      <w:r>
+        <w:t xml:space="preserve">LaserShot - </w:t>
+      </w:r>
+      <w:hyperlink r:id="rId23" w:history="1">
+        <w:r>
+          <w:rPr>
+            <w:rStyle w:val="Hyperlink"/>
+          </w:rPr>
+          <w:t>http://freesound.org/people/nsstudios/sounds/344276/</w:t>
+        </w:r>
+      </w:hyperlink>
+    </w:p>
+    <w:p>
+      <w:pPr>
+        <w:pStyle w:val="ListParagraph"/>
+        <w:numPr>
+          <w:ilvl w:val="0"/>
+          <w:numId w:val="1"/>
+        </w:numPr>
+      </w:pPr>
+      <w:r>
+        <w:t xml:space="preserve">femaleHead - </w:t>
+      </w:r>
+      <w:hyperlink r:id="rId24" w:history="1">
+        <w:r>
+          <w:rPr>
+            <w:rStyle w:val="Hyperlink"/>
+          </w:rPr>
+          <w:t>https://s-media-cache-ak0.pinimg.com/originals/df/3c/b2/df3cb281339df13f48c7bfae619110aa.jpg</w:t>
+        </w:r>
+      </w:hyperlink>
+    </w:p>
+    <w:p>
+      <w:pPr>
+        <w:pStyle w:val="ListParagraph"/>
+        <w:numPr>
+          <w:ilvl w:val="0"/>
+          <w:numId w:val="1"/>
+        </w:numPr>
+      </w:pPr>
+      <w:r>
+        <w:t xml:space="preserve">alienHead - </w:t>
+      </w:r>
+      <w:hyperlink r:id="rId25" w:history="1">
+        <w:r>
+          <w:rPr>
+            <w:rStyle w:val="Hyperlink"/>
+          </w:rPr>
+          <w:t>http://4.bp.blogspot.com/-k8sozcElqoY/T_cDiUOdGaI/AAAAAAAAA7g/2Yd7-BRWRnk/s1600/Swarm_administrator_09.png</w:t>
+        </w:r>
+      </w:hyperlink>
+    </w:p>
+    <w:p>
+      <w:pPr>
+        <w:pStyle w:val="ListParagraph"/>
+        <w:numPr>
+          <w:ilvl w:val="0"/>
+          <w:numId w:val="1"/>
+        </w:numPr>
+      </w:pPr>
       <w:bookmarkStart w:id="0" w:name="_GoBack"/>
       <w:bookmarkEnd w:id="0"/>
-      <w:proofErr w:type="spellEnd"/>
-    </w:p>
-    <w:p>
-      <w:pPr>
-        <w:pStyle w:val="ListParagraph"/>
-        <w:numPr>
-          <w:ilvl w:val="0"/>
-          <w:numId w:val="1"/>
-        </w:numPr>
-      </w:pPr>
-      <w:r>
-        <w:t xml:space="preserve">Lvl2 BGM – </w:t>
-      </w:r>
-      <w:r>
-        <w:t xml:space="preserve">Androids are not Perfect, by </w:t>
-      </w:r>
-      <w:proofErr w:type="spellStart"/>
-      <w:r>
-        <w:t>Perturbator</w:t>
-      </w:r>
-      <w:proofErr w:type="spellEnd"/>
-    </w:p>
-    <w:p>
-      <w:pPr>
-        <w:pStyle w:val="ListParagraph"/>
-        <w:numPr>
-          <w:ilvl w:val="0"/>
-          <w:numId w:val="1"/>
-        </w:numPr>
-      </w:pPr>
-      <w:r>
-        <w:t>Lvl3 BGM – Turbo killer, by Carpenter Brut</w:t>
-      </w:r>
-    </w:p>
-    <w:p>
-      <w:pPr>
-        <w:pStyle w:val="ListParagraph"/>
-        <w:numPr>
-          <w:ilvl w:val="0"/>
-          <w:numId w:val="1"/>
-        </w:numPr>
-      </w:pPr>
-      <w:proofErr w:type="spellStart"/>
-      <w:r>
-        <w:t>MuffledExplosion</w:t>
-      </w:r>
-      <w:proofErr w:type="spellEnd"/>
-      <w:r>
-        <w:t xml:space="preserve"> -  </w:t>
-      </w:r>
-      <w:hyperlink r:id="rId15" w:history="1">
-        <w:r>
-          <w:rPr>
-            <w:rStyle w:val="Hyperlink"/>
-          </w:rPr>
-          <w:t>https://freesound.org/people/bareform/sounds/218721/</w:t>
-        </w:r>
-      </w:hyperlink>
-    </w:p>
-    <w:p>
-      <w:pPr>
-        <w:pStyle w:val="ListParagraph"/>
-        <w:numPr>
-          <w:ilvl w:val="0"/>
-          <w:numId w:val="1"/>
-        </w:numPr>
-      </w:pPr>
-      <w:proofErr w:type="spellStart"/>
-      <w:r>
-        <w:t>TankShot</w:t>
-      </w:r>
-      <w:proofErr w:type="spellEnd"/>
-      <w:r>
-        <w:t xml:space="preserve"> - </w:t>
-      </w:r>
-      <w:hyperlink r:id="rId16" w:history="1">
-        <w:r>
-          <w:rPr>
-            <w:rStyle w:val="Hyperlink"/>
-          </w:rPr>
-          <w:t>https://freesound.org/people/Cyberkineticfilms/sounds/127845/</w:t>
-        </w:r>
-      </w:hyperlink>
-    </w:p>
-    <w:p>
-      <w:pPr>
-        <w:pStyle w:val="ListParagraph"/>
-        <w:numPr>
-          <w:ilvl w:val="0"/>
-          <w:numId w:val="1"/>
-        </w:numPr>
-      </w:pPr>
-      <w:r>
-        <w:t xml:space="preserve">Railgun - </w:t>
-      </w:r>
-      <w:hyperlink r:id="rId17" w:history="1">
-        <w:r>
-          <w:rPr>
-            <w:rStyle w:val="Hyperlink"/>
-          </w:rPr>
-          <w:t>https://freesound.org/people/roper1911/sounds/155790/</w:t>
-        </w:r>
-      </w:hyperlink>
-    </w:p>
-    <w:p>
-      <w:pPr>
-        <w:pStyle w:val="ListParagraph"/>
-        <w:numPr>
-          <w:ilvl w:val="0"/>
-          <w:numId w:val="1"/>
-        </w:numPr>
-      </w:pPr>
-      <w:proofErr w:type="spellStart"/>
-      <w:r>
-        <w:t>MissileWoosh</w:t>
-      </w:r>
-      <w:proofErr w:type="spellEnd"/>
-      <w:r>
-        <w:t xml:space="preserve"> - </w:t>
-      </w:r>
-      <w:hyperlink r:id="rId18" w:history="1">
-        <w:r>
-          <w:rPr>
-            <w:rStyle w:val="Hyperlink"/>
-          </w:rPr>
-          <w:t>https://freesound.org/people/Electroviolence/sounds/234555/</w:t>
-        </w:r>
-      </w:hyperlink>
-    </w:p>
-    <w:p>
-      <w:pPr>
-        <w:pStyle w:val="ListParagraph"/>
-        <w:numPr>
-          <w:ilvl w:val="0"/>
-          <w:numId w:val="1"/>
-        </w:numPr>
-      </w:pPr>
-      <w:r>
-        <w:t xml:space="preserve">Bullet1 - </w:t>
-      </w:r>
-      <w:hyperlink r:id="rId19" w:history="1">
-        <w:r>
-          <w:rPr>
-            <w:rStyle w:val="Hyperlink"/>
-          </w:rPr>
-          <w:t>https://freesound.org/people/Isaac200000/sounds/184650/</w:t>
-        </w:r>
-      </w:hyperlink>
-    </w:p>
-    <w:p>
-      <w:pPr>
-        <w:pStyle w:val="ListParagraph"/>
-        <w:numPr>
-          <w:ilvl w:val="0"/>
-          <w:numId w:val="1"/>
-        </w:numPr>
-      </w:pPr>
-      <w:proofErr w:type="spellStart"/>
-      <w:r>
-        <w:t>BigExplosion</w:t>
-      </w:r>
-      <w:proofErr w:type="spellEnd"/>
-      <w:r>
-        <w:t xml:space="preserve"> - </w:t>
-      </w:r>
-      <w:hyperlink r:id="rId20" w:history="1">
-        <w:r>
-          <w:rPr>
-            <w:rStyle w:val="Hyperlink"/>
-          </w:rPr>
-          <w:t>https://freesound.org/people/Quaker540/sounds/245372/</w:t>
-        </w:r>
-      </w:hyperlink>
-    </w:p>
-    <w:p>
-      <w:pPr>
-        <w:pStyle w:val="ListParagraph"/>
-        <w:numPr>
-          <w:ilvl w:val="0"/>
-          <w:numId w:val="1"/>
-        </w:numPr>
-      </w:pPr>
-      <w:r>
-        <w:t xml:space="preserve">Beam - </w:t>
-      </w:r>
-      <w:r>
-        <w:t>https://freesound.org/people/cmusoundd</w:t>
-      </w:r>
-      <w:r>
-        <w:t>esign/sounds/95887/</w:t>
-      </w:r>
-    </w:p>
-    <w:p>
-      <w:pPr>
-        <w:pStyle w:val="ListParagraph"/>
-        <w:numPr>
-          <w:ilvl w:val="0"/>
-          <w:numId w:val="1"/>
-        </w:numPr>
-      </w:pPr>
-      <w:r>
-        <w:t xml:space="preserve">Implosion - </w:t>
-      </w:r>
-      <w:hyperlink r:id="rId21" w:history="1">
-        <w:r>
-          <w:rPr>
-            <w:rStyle w:val="Hyperlink"/>
-          </w:rPr>
-          <w:t>https://freesound.org/people/Klerrp/sounds/121942/</w:t>
-        </w:r>
-      </w:hyperlink>
-    </w:p>
-    <w:p>
-      <w:pPr>
-        <w:pStyle w:val="ListParagraph"/>
-        <w:numPr>
-          <w:ilvl w:val="0"/>
-          <w:numId w:val="1"/>
-        </w:numPr>
-      </w:pPr>
-      <w:proofErr w:type="spellStart"/>
-      <w:r>
-        <w:t>ExplosionDoppler</w:t>
-      </w:r>
-      <w:proofErr w:type="spellEnd"/>
-      <w:r>
-        <w:t xml:space="preserve"> - </w:t>
-      </w:r>
-      <w:hyperlink r:id="rId22" w:history="1">
-        <w:r>
-          <w:rPr>
-            <w:rStyle w:val="Hyperlink"/>
-          </w:rPr>
-          <w:t>https://freesound.org/people/destro_94/sounds/84521/</w:t>
-        </w:r>
-      </w:hyperlink>
-    </w:p>
-    <w:p>
-      <w:pPr>
-        <w:pStyle w:val="ListParagraph"/>
-        <w:numPr>
-          <w:ilvl w:val="0"/>
-          <w:numId w:val="1"/>
-        </w:numPr>
-      </w:pPr>
-      <w:proofErr w:type="spellStart"/>
-      <w:r>
-        <w:t>LaserShot</w:t>
-      </w:r>
-      <w:proofErr w:type="spellEnd"/>
-      <w:r>
-        <w:t xml:space="preserve"> - </w:t>
-      </w:r>
-      <w:r>
-        <w:t>http://freesound.org/people/nsstudios/sounds/344276/</w:t>
-      </w:r>
     </w:p>
     <w:sectPr>
       <w:pgSz w:w="12240" w:h="15840"/>

</xml_diff>